<commit_message>
update to folder names and marksheets
</commit_message>
<xml_diff>
--- a/marksheets/sp1-marksheet.docx
+++ b/marksheets/sp1-marksheet.docx
@@ -1,6 +1,6 @@
 
 <file path=word/document.xml><?xml version="1.0" encoding="utf-8"?>
-<w:document xmlns:wpc="http://schemas.microsoft.com/office/word/2010/wordprocessingCanvas" xmlns:cx="http://schemas.microsoft.com/office/drawing/2014/chartex" xmlns:cx1="http://schemas.microsoft.com/office/drawing/2015/9/8/chartex" xmlns:cx2="http://schemas.microsoft.com/office/drawing/2015/10/21/chartex" xmlns:cx3="http://schemas.microsoft.com/office/drawing/2016/5/9/chartex" xmlns:cx4="http://schemas.microsoft.com/office/drawing/2016/5/10/chartex" xmlns:cx5="http://schemas.microsoft.com/office/drawing/2016/5/11/chartex" xmlns:cx6="http://schemas.microsoft.com/office/drawing/2016/5/12/chartex" xmlns:cx7="http://schemas.microsoft.com/office/drawing/2016/5/13/chartex" xmlns:cx8="http://schemas.microsoft.com/office/drawing/2016/5/14/chartex" xmlns:mc="http://schemas.openxmlformats.org/markup-compatibility/2006" xmlns:aink="http://schemas.microsoft.com/office/drawing/2016/ink" xmlns:am3d="http://schemas.microsoft.com/office/drawing/2017/model3d" xmlns:o="urn:schemas-microsoft-com:office:office" xmlns:r="http://schemas.openxmlformats.org/officeDocument/2006/relationships" xmlns:m="http://schemas.openxmlformats.org/officeDocument/2006/math" xmlns:v="urn:schemas-microsoft-com:vml" xmlns:wp14="http://schemas.microsoft.com/office/word/2010/wordprocessingDrawing" xmlns:wp="http://schemas.openxmlformats.org/drawingml/2006/wordprocessingDrawing" xmlns:w10="urn:schemas-microsoft-com:office:word" xmlns:w="http://schemas.openxmlformats.org/wordprocessingml/2006/main" xmlns:w14="http://schemas.microsoft.com/office/word/2010/wordml" xmlns:w15="http://schemas.microsoft.com/office/word/2012/wordml" xmlns:w16cid="http://schemas.microsoft.com/office/word/2016/wordml/cid" xmlns:w16se="http://schemas.microsoft.com/office/word/2015/wordml/symex" xmlns:wpg="http://schemas.microsoft.com/office/word/2010/wordprocessingGroup" xmlns:wpi="http://schemas.microsoft.com/office/word/2010/wordprocessingInk" xmlns:wne="http://schemas.microsoft.com/office/word/2006/wordml" xmlns:wps="http://schemas.microsoft.com/office/word/2010/wordprocessingShape" mc:Ignorable="w14 w15 w16se w16cid wp14">
+<w:document xmlns:wpc="http://schemas.microsoft.com/office/word/2010/wordprocessingCanvas" xmlns:cx="http://schemas.microsoft.com/office/drawing/2014/chartex" xmlns:cx1="http://schemas.microsoft.com/office/drawing/2015/9/8/chartex" xmlns:cx2="http://schemas.microsoft.com/office/drawing/2015/10/21/chartex" xmlns:cx3="http://schemas.microsoft.com/office/drawing/2016/5/9/chartex" xmlns:cx4="http://schemas.microsoft.com/office/drawing/2016/5/10/chartex" xmlns:cx5="http://schemas.microsoft.com/office/drawing/2016/5/11/chartex" xmlns:cx6="http://schemas.microsoft.com/office/drawing/2016/5/12/chartex" xmlns:cx7="http://schemas.microsoft.com/office/drawing/2016/5/13/chartex" xmlns:cx8="http://schemas.microsoft.com/office/drawing/2016/5/14/chartex" xmlns:mc="http://schemas.openxmlformats.org/markup-compatibility/2006" xmlns:aink="http://schemas.microsoft.com/office/drawing/2016/ink" xmlns:am3d="http://schemas.microsoft.com/office/drawing/2017/model3d" xmlns:o="urn:schemas-microsoft-com:office:office" xmlns:r="http://schemas.openxmlformats.org/officeDocument/2006/relationships" xmlns:m="http://schemas.openxmlformats.org/officeDocument/2006/math" xmlns:v="urn:schemas-microsoft-com:vml" xmlns:wp14="http://schemas.microsoft.com/office/word/2010/wordprocessingDrawing" xmlns:wp="http://schemas.openxmlformats.org/drawingml/2006/wordprocessingDrawing" xmlns:w10="urn:schemas-microsoft-com:office:word" xmlns:w="http://schemas.openxmlformats.org/wordprocessingml/2006/main" xmlns:w14="http://schemas.microsoft.com/office/word/2010/wordml" xmlns:w15="http://schemas.microsoft.com/office/word/2012/wordml" xmlns:w16cex="http://schemas.microsoft.com/office/word/2018/wordml/cex" xmlns:w16cid="http://schemas.microsoft.com/office/word/2016/wordml/cid" xmlns:w16="http://schemas.microsoft.com/office/word/2018/wordml" xmlns:w16se="http://schemas.microsoft.com/office/word/2015/wordml/symex" xmlns:wpg="http://schemas.microsoft.com/office/word/2010/wordprocessingGroup" xmlns:wpi="http://schemas.microsoft.com/office/word/2010/wordprocessingInk" xmlns:wne="http://schemas.microsoft.com/office/word/2006/wordml" xmlns:wps="http://schemas.microsoft.com/office/word/2010/wordprocessingShape" mc:Ignorable="w14 w15 w16se w16cid w16 w16cex wp14">
   <w:body>
     <w:p>
       <w:pPr>
@@ -61,8 +61,7 @@
         <w:gridCol w:w="853"/>
         <w:gridCol w:w="1356"/>
         <w:gridCol w:w="423"/>
-        <w:gridCol w:w="942"/>
-        <w:gridCol w:w="695"/>
+        <w:gridCol w:w="1637"/>
         <w:gridCol w:w="238"/>
         <w:gridCol w:w="1562"/>
         <w:gridCol w:w="789"/>
@@ -99,7 +98,7 @@
         <w:tc>
           <w:tcPr>
             <w:tcW w:w="3710" w:type="pct"/>
-            <w:gridSpan w:val="8"/>
+            <w:gridSpan w:val="7"/>
             <w:tcBorders>
               <w:bottom w:val="single" w:sz="4" w:space="0" w:color="auto"/>
             </w:tcBorders>
@@ -120,7 +119,7 @@
         <w:tc>
           <w:tcPr>
             <w:tcW w:w="5000" w:type="pct"/>
-            <w:gridSpan w:val="10"/>
+            <w:gridSpan w:val="9"/>
             <w:tcBorders>
               <w:left w:val="nil"/>
               <w:right w:val="nil"/>
@@ -165,7 +164,7 @@
         <w:tc>
           <w:tcPr>
             <w:tcW w:w="1342" w:type="pct"/>
-            <w:gridSpan w:val="4"/>
+            <w:gridSpan w:val="3"/>
             <w:shd w:val="clear" w:color="auto" w:fill="E6E6E6"/>
           </w:tcPr>
           <w:p>
@@ -251,7 +250,7 @@
         <w:tc>
           <w:tcPr>
             <w:tcW w:w="1342" w:type="pct"/>
-            <w:gridSpan w:val="4"/>
+            <w:gridSpan w:val="3"/>
           </w:tcPr>
           <w:p>
             <w:pPr>
@@ -316,7 +315,7 @@
         <w:tc>
           <w:tcPr>
             <w:tcW w:w="1342" w:type="pct"/>
-            <w:gridSpan w:val="4"/>
+            <w:gridSpan w:val="3"/>
           </w:tcPr>
           <w:p>
             <w:pPr>
@@ -381,7 +380,7 @@
         <w:tc>
           <w:tcPr>
             <w:tcW w:w="1342" w:type="pct"/>
-            <w:gridSpan w:val="4"/>
+            <w:gridSpan w:val="3"/>
           </w:tcPr>
           <w:p>
             <w:pPr>
@@ -446,7 +445,7 @@
         <w:tc>
           <w:tcPr>
             <w:tcW w:w="1342" w:type="pct"/>
-            <w:gridSpan w:val="4"/>
+            <w:gridSpan w:val="3"/>
           </w:tcPr>
           <w:p>
             <w:pPr>
@@ -514,7 +513,7 @@
         <w:tc>
           <w:tcPr>
             <w:tcW w:w="1342" w:type="pct"/>
-            <w:gridSpan w:val="4"/>
+            <w:gridSpan w:val="3"/>
             <w:tcBorders>
               <w:bottom w:val="single" w:sz="4" w:space="0" w:color="auto"/>
             </w:tcBorders>
@@ -575,7 +574,7 @@
         <w:tc>
           <w:tcPr>
             <w:tcW w:w="4005" w:type="pct"/>
-            <w:gridSpan w:val="8"/>
+            <w:gridSpan w:val="7"/>
             <w:tcBorders>
               <w:left w:val="nil"/>
               <w:right w:val="nil"/>
@@ -640,7 +639,7 @@
         <w:tc>
           <w:tcPr>
             <w:tcW w:w="3710" w:type="pct"/>
-            <w:gridSpan w:val="8"/>
+            <w:gridSpan w:val="7"/>
             <w:tcBorders>
               <w:top w:val="single" w:sz="4" w:space="0" w:color="auto"/>
             </w:tcBorders>
@@ -711,7 +710,7 @@
         <w:tc>
           <w:tcPr>
             <w:tcW w:w="3710" w:type="pct"/>
-            <w:gridSpan w:val="8"/>
+            <w:gridSpan w:val="7"/>
             <w:tcBorders>
               <w:bottom w:val="single" w:sz="4" w:space="0" w:color="auto"/>
             </w:tcBorders>
@@ -782,7 +781,7 @@
         <w:tc>
           <w:tcPr>
             <w:tcW w:w="3710" w:type="pct"/>
-            <w:gridSpan w:val="8"/>
+            <w:gridSpan w:val="7"/>
             <w:tcBorders>
               <w:bottom w:val="single" w:sz="4" w:space="0" w:color="auto"/>
             </w:tcBorders>
@@ -853,7 +852,7 @@
         <w:tc>
           <w:tcPr>
             <w:tcW w:w="3710" w:type="pct"/>
-            <w:gridSpan w:val="8"/>
+            <w:gridSpan w:val="7"/>
             <w:tcBorders>
               <w:bottom w:val="single" w:sz="4" w:space="0" w:color="auto"/>
             </w:tcBorders>
@@ -932,7 +931,7 @@
         <w:tc>
           <w:tcPr>
             <w:tcW w:w="3710" w:type="pct"/>
-            <w:gridSpan w:val="8"/>
+            <w:gridSpan w:val="7"/>
             <w:tcBorders>
               <w:bottom w:val="single" w:sz="4" w:space="0" w:color="auto"/>
             </w:tcBorders>
@@ -1003,7 +1002,7 @@
         <w:tc>
           <w:tcPr>
             <w:tcW w:w="3710" w:type="pct"/>
-            <w:gridSpan w:val="8"/>
+            <w:gridSpan w:val="7"/>
             <w:tcBorders>
               <w:bottom w:val="single" w:sz="4" w:space="0" w:color="auto"/>
             </w:tcBorders>
@@ -1023,8 +1022,6 @@
                 <w:rFonts w:ascii="Arial" w:hAnsi="Arial" w:cs="Arial"/>
               </w:rPr>
             </w:pPr>
-            <w:bookmarkStart w:id="0" w:name="_GoBack"/>
-            <w:bookmarkEnd w:id="0"/>
           </w:p>
           <w:p>
             <w:pPr>
@@ -1087,7 +1084,7 @@
         <w:tc>
           <w:tcPr>
             <w:tcW w:w="3710" w:type="pct"/>
-            <w:gridSpan w:val="8"/>
+            <w:gridSpan w:val="7"/>
             <w:tcBorders>
               <w:bottom w:val="single" w:sz="4" w:space="0" w:color="auto"/>
             </w:tcBorders>
@@ -1131,120 +1128,6 @@
                 <w:rFonts w:ascii="Arial" w:hAnsi="Arial" w:cs="Arial"/>
               </w:rPr>
             </w:pPr>
-          </w:p>
-        </w:tc>
-      </w:tr>
-      <w:tr>
-        <w:tc>
-          <w:tcPr>
-            <w:tcW w:w="5000" w:type="pct"/>
-            <w:gridSpan w:val="10"/>
-            <w:tcBorders>
-              <w:left w:val="nil"/>
-              <w:right w:val="nil"/>
-            </w:tcBorders>
-          </w:tcPr>
-          <w:p>
-            <w:pPr>
-              <w:spacing w:before="40" w:after="20"/>
-              <w:rPr>
-                <w:rFonts w:ascii="Arial" w:hAnsi="Arial" w:cs="Arial"/>
-              </w:rPr>
-            </w:pPr>
-          </w:p>
-        </w:tc>
-      </w:tr>
-      <w:tr>
-        <w:tc>
-          <w:tcPr>
-            <w:tcW w:w="1290" w:type="pct"/>
-            <w:gridSpan w:val="2"/>
-            <w:tcBorders>
-              <w:bottom w:val="single" w:sz="4" w:space="0" w:color="auto"/>
-            </w:tcBorders>
-          </w:tcPr>
-          <w:p>
-            <w:pPr>
-              <w:spacing w:before="40" w:after="20"/>
-              <w:rPr>
-                <w:rFonts w:ascii="Arial" w:hAnsi="Arial" w:cs="Arial"/>
-              </w:rPr>
-            </w:pPr>
-            <w:r>
-              <w:rPr>
-                <w:rFonts w:ascii="Arial" w:hAnsi="Arial" w:cs="Arial"/>
-              </w:rPr>
-              <w:t>Attendance</w:t>
-            </w:r>
-          </w:p>
-        </w:tc>
-        <w:tc>
-          <w:tcPr>
-            <w:tcW w:w="797" w:type="pct"/>
-            <w:gridSpan w:val="2"/>
-            <w:tcBorders>
-              <w:bottom w:val="single" w:sz="4" w:space="0" w:color="auto"/>
-            </w:tcBorders>
-          </w:tcPr>
-          <w:p>
-            <w:pPr>
-              <w:spacing w:before="40" w:after="20"/>
-              <w:rPr>
-                <w:rFonts w:ascii="Arial" w:hAnsi="Arial" w:cs="Arial"/>
-              </w:rPr>
-            </w:pPr>
-            <w:r>
-              <w:rPr>
-                <w:rFonts w:ascii="Arial" w:hAnsi="Arial" w:cs="Arial"/>
-              </w:rPr>
-              <w:sym w:font="Wingdings" w:char="F070"/>
-            </w:r>
-          </w:p>
-        </w:tc>
-        <w:tc>
-          <w:tcPr>
-            <w:tcW w:w="1457" w:type="pct"/>
-            <w:gridSpan w:val="3"/>
-            <w:tcBorders>
-              <w:bottom w:val="single" w:sz="4" w:space="0" w:color="auto"/>
-            </w:tcBorders>
-          </w:tcPr>
-          <w:p>
-            <w:pPr>
-              <w:spacing w:before="40" w:after="20"/>
-              <w:rPr>
-                <w:rFonts w:ascii="Arial" w:hAnsi="Arial" w:cs="Arial"/>
-              </w:rPr>
-            </w:pPr>
-            <w:r>
-              <w:rPr>
-                <w:rFonts w:ascii="Arial" w:hAnsi="Arial" w:cs="Arial"/>
-              </w:rPr>
-              <w:t>Professionalism</w:t>
-            </w:r>
-          </w:p>
-        </w:tc>
-        <w:tc>
-          <w:tcPr>
-            <w:tcW w:w="1456" w:type="pct"/>
-            <w:gridSpan w:val="3"/>
-            <w:tcBorders>
-              <w:bottom w:val="single" w:sz="4" w:space="0" w:color="auto"/>
-            </w:tcBorders>
-          </w:tcPr>
-          <w:p>
-            <w:pPr>
-              <w:spacing w:before="40" w:after="20"/>
-              <w:rPr>
-                <w:rFonts w:ascii="Arial" w:hAnsi="Arial" w:cs="Arial"/>
-              </w:rPr>
-            </w:pPr>
-            <w:r>
-              <w:rPr>
-                <w:rFonts w:ascii="Arial" w:hAnsi="Arial" w:cs="Arial"/>
-              </w:rPr>
-              <w:sym w:font="Wingdings" w:char="F070"/>
-            </w:r>
           </w:p>
         </w:tc>
       </w:tr>
@@ -1255,7 +1138,7 @@
         <w:tc>
           <w:tcPr>
             <w:tcW w:w="5000" w:type="pct"/>
-            <w:gridSpan w:val="10"/>
+            <w:gridSpan w:val="9"/>
             <w:tcBorders>
               <w:left w:val="nil"/>
               <w:bottom w:val="single" w:sz="4" w:space="0" w:color="auto"/>
@@ -1279,7 +1162,7 @@
         <w:tc>
           <w:tcPr>
             <w:tcW w:w="5000" w:type="pct"/>
-            <w:gridSpan w:val="10"/>
+            <w:gridSpan w:val="9"/>
             <w:tcBorders>
               <w:bottom w:val="single" w:sz="4" w:space="0" w:color="auto"/>
             </w:tcBorders>
@@ -1445,7 +1328,6 @@
         <w:tc>
           <w:tcPr>
             <w:tcW w:w="956" w:type="pct"/>
-            <w:gridSpan w:val="2"/>
           </w:tcPr>
           <w:p>
             <w:pPr>
@@ -1559,7 +1441,7 @@
 </file>
 
 <file path=word/endnotes.xml><?xml version="1.0" encoding="utf-8"?>
-<w:endnotes xmlns:wpc="http://schemas.microsoft.com/office/word/2010/wordprocessingCanvas" xmlns:cx="http://schemas.microsoft.com/office/drawing/2014/chartex" xmlns:cx1="http://schemas.microsoft.com/office/drawing/2015/9/8/chartex" xmlns:cx2="http://schemas.microsoft.com/office/drawing/2015/10/21/chartex" xmlns:cx3="http://schemas.microsoft.com/office/drawing/2016/5/9/chartex" xmlns:cx4="http://schemas.microsoft.com/office/drawing/2016/5/10/chartex" xmlns:cx5="http://schemas.microsoft.com/office/drawing/2016/5/11/chartex" xmlns:cx6="http://schemas.microsoft.com/office/drawing/2016/5/12/chartex" xmlns:cx7="http://schemas.microsoft.com/office/drawing/2016/5/13/chartex" xmlns:cx8="http://schemas.microsoft.com/office/drawing/2016/5/14/chartex" xmlns:mc="http://schemas.openxmlformats.org/markup-compatibility/2006" xmlns:aink="http://schemas.microsoft.com/office/drawing/2016/ink" xmlns:am3d="http://schemas.microsoft.com/office/drawing/2017/model3d" xmlns:o="urn:schemas-microsoft-com:office:office" xmlns:r="http://schemas.openxmlformats.org/officeDocument/2006/relationships" xmlns:m="http://schemas.openxmlformats.org/officeDocument/2006/math" xmlns:v="urn:schemas-microsoft-com:vml" xmlns:wp14="http://schemas.microsoft.com/office/word/2010/wordprocessingDrawing" xmlns:wp="http://schemas.openxmlformats.org/drawingml/2006/wordprocessingDrawing" xmlns:w10="urn:schemas-microsoft-com:office:word" xmlns:w="http://schemas.openxmlformats.org/wordprocessingml/2006/main" xmlns:w14="http://schemas.microsoft.com/office/word/2010/wordml" xmlns:w15="http://schemas.microsoft.com/office/word/2012/wordml" xmlns:w16cid="http://schemas.microsoft.com/office/word/2016/wordml/cid" xmlns:w16se="http://schemas.microsoft.com/office/word/2015/wordml/symex" xmlns:wpg="http://schemas.microsoft.com/office/word/2010/wordprocessingGroup" xmlns:wpi="http://schemas.microsoft.com/office/word/2010/wordprocessingInk" xmlns:wne="http://schemas.microsoft.com/office/word/2006/wordml" xmlns:wps="http://schemas.microsoft.com/office/word/2010/wordprocessingShape" mc:Ignorable="w14 w15 w16se w16cid wp14">
+<w:endnotes xmlns:wpc="http://schemas.microsoft.com/office/word/2010/wordprocessingCanvas" xmlns:cx="http://schemas.microsoft.com/office/drawing/2014/chartex" xmlns:cx1="http://schemas.microsoft.com/office/drawing/2015/9/8/chartex" xmlns:cx2="http://schemas.microsoft.com/office/drawing/2015/10/21/chartex" xmlns:cx3="http://schemas.microsoft.com/office/drawing/2016/5/9/chartex" xmlns:cx4="http://schemas.microsoft.com/office/drawing/2016/5/10/chartex" xmlns:cx5="http://schemas.microsoft.com/office/drawing/2016/5/11/chartex" xmlns:cx6="http://schemas.microsoft.com/office/drawing/2016/5/12/chartex" xmlns:cx7="http://schemas.microsoft.com/office/drawing/2016/5/13/chartex" xmlns:cx8="http://schemas.microsoft.com/office/drawing/2016/5/14/chartex" xmlns:mc="http://schemas.openxmlformats.org/markup-compatibility/2006" xmlns:aink="http://schemas.microsoft.com/office/drawing/2016/ink" xmlns:am3d="http://schemas.microsoft.com/office/drawing/2017/model3d" xmlns:o="urn:schemas-microsoft-com:office:office" xmlns:r="http://schemas.openxmlformats.org/officeDocument/2006/relationships" xmlns:m="http://schemas.openxmlformats.org/officeDocument/2006/math" xmlns:v="urn:schemas-microsoft-com:vml" xmlns:wp14="http://schemas.microsoft.com/office/word/2010/wordprocessingDrawing" xmlns:wp="http://schemas.openxmlformats.org/drawingml/2006/wordprocessingDrawing" xmlns:w10="urn:schemas-microsoft-com:office:word" xmlns:w="http://schemas.openxmlformats.org/wordprocessingml/2006/main" xmlns:w14="http://schemas.microsoft.com/office/word/2010/wordml" xmlns:w15="http://schemas.microsoft.com/office/word/2012/wordml" xmlns:w16cex="http://schemas.microsoft.com/office/word/2018/wordml/cex" xmlns:w16cid="http://schemas.microsoft.com/office/word/2016/wordml/cid" xmlns:w16="http://schemas.microsoft.com/office/word/2018/wordml" xmlns:w16se="http://schemas.microsoft.com/office/word/2015/wordml/symex" xmlns:wpg="http://schemas.microsoft.com/office/word/2010/wordprocessingGroup" xmlns:wpi="http://schemas.microsoft.com/office/word/2010/wordprocessingInk" xmlns:wne="http://schemas.microsoft.com/office/word/2006/wordml" xmlns:wps="http://schemas.microsoft.com/office/word/2010/wordprocessingShape" mc:Ignorable="w14 w15 w16se w16cid w16 w16cex wp14">
   <w:endnote w:type="separator" w:id="-1">
     <w:p>
       <w:r>
@@ -1578,7 +1460,7 @@
 </file>
 
 <file path=word/footer1.xml><?xml version="1.0" encoding="utf-8"?>
-<w:ftr xmlns:wpc="http://schemas.microsoft.com/office/word/2010/wordprocessingCanvas" xmlns:cx="http://schemas.microsoft.com/office/drawing/2014/chartex" xmlns:cx1="http://schemas.microsoft.com/office/drawing/2015/9/8/chartex" xmlns:cx2="http://schemas.microsoft.com/office/drawing/2015/10/21/chartex" xmlns:cx3="http://schemas.microsoft.com/office/drawing/2016/5/9/chartex" xmlns:cx4="http://schemas.microsoft.com/office/drawing/2016/5/10/chartex" xmlns:cx5="http://schemas.microsoft.com/office/drawing/2016/5/11/chartex" xmlns:cx6="http://schemas.microsoft.com/office/drawing/2016/5/12/chartex" xmlns:cx7="http://schemas.microsoft.com/office/drawing/2016/5/13/chartex" xmlns:cx8="http://schemas.microsoft.com/office/drawing/2016/5/14/chartex" xmlns:mc="http://schemas.openxmlformats.org/markup-compatibility/2006" xmlns:aink="http://schemas.microsoft.com/office/drawing/2016/ink" xmlns:am3d="http://schemas.microsoft.com/office/drawing/2017/model3d" xmlns:o="urn:schemas-microsoft-com:office:office" xmlns:r="http://schemas.openxmlformats.org/officeDocument/2006/relationships" xmlns:m="http://schemas.openxmlformats.org/officeDocument/2006/math" xmlns:v="urn:schemas-microsoft-com:vml" xmlns:wp14="http://schemas.microsoft.com/office/word/2010/wordprocessingDrawing" xmlns:wp="http://schemas.openxmlformats.org/drawingml/2006/wordprocessingDrawing" xmlns:w10="urn:schemas-microsoft-com:office:word" xmlns:w="http://schemas.openxmlformats.org/wordprocessingml/2006/main" xmlns:w14="http://schemas.microsoft.com/office/word/2010/wordml" xmlns:w15="http://schemas.microsoft.com/office/word/2012/wordml" xmlns:w16cid="http://schemas.microsoft.com/office/word/2016/wordml/cid" xmlns:w16se="http://schemas.microsoft.com/office/word/2015/wordml/symex" xmlns:wpg="http://schemas.microsoft.com/office/word/2010/wordprocessingGroup" xmlns:wpi="http://schemas.microsoft.com/office/word/2010/wordprocessingInk" xmlns:wne="http://schemas.microsoft.com/office/word/2006/wordml" xmlns:wps="http://schemas.microsoft.com/office/word/2010/wordprocessingShape" mc:Ignorable="w14 w15 w16se w16cid wp14">
+<w:ftr xmlns:wpc="http://schemas.microsoft.com/office/word/2010/wordprocessingCanvas" xmlns:cx="http://schemas.microsoft.com/office/drawing/2014/chartex" xmlns:cx1="http://schemas.microsoft.com/office/drawing/2015/9/8/chartex" xmlns:cx2="http://schemas.microsoft.com/office/drawing/2015/10/21/chartex" xmlns:cx3="http://schemas.microsoft.com/office/drawing/2016/5/9/chartex" xmlns:cx4="http://schemas.microsoft.com/office/drawing/2016/5/10/chartex" xmlns:cx5="http://schemas.microsoft.com/office/drawing/2016/5/11/chartex" xmlns:cx6="http://schemas.microsoft.com/office/drawing/2016/5/12/chartex" xmlns:cx7="http://schemas.microsoft.com/office/drawing/2016/5/13/chartex" xmlns:cx8="http://schemas.microsoft.com/office/drawing/2016/5/14/chartex" xmlns:mc="http://schemas.openxmlformats.org/markup-compatibility/2006" xmlns:aink="http://schemas.microsoft.com/office/drawing/2016/ink" xmlns:am3d="http://schemas.microsoft.com/office/drawing/2017/model3d" xmlns:o="urn:schemas-microsoft-com:office:office" xmlns:r="http://schemas.openxmlformats.org/officeDocument/2006/relationships" xmlns:m="http://schemas.openxmlformats.org/officeDocument/2006/math" xmlns:v="urn:schemas-microsoft-com:vml" xmlns:wp14="http://schemas.microsoft.com/office/word/2010/wordprocessingDrawing" xmlns:wp="http://schemas.openxmlformats.org/drawingml/2006/wordprocessingDrawing" xmlns:w10="urn:schemas-microsoft-com:office:word" xmlns:w="http://schemas.openxmlformats.org/wordprocessingml/2006/main" xmlns:w14="http://schemas.microsoft.com/office/word/2010/wordml" xmlns:w15="http://schemas.microsoft.com/office/word/2012/wordml" xmlns:w16cex="http://schemas.microsoft.com/office/word/2018/wordml/cex" xmlns:w16cid="http://schemas.microsoft.com/office/word/2016/wordml/cid" xmlns:w16="http://schemas.microsoft.com/office/word/2018/wordml" xmlns:w16se="http://schemas.microsoft.com/office/word/2015/wordml/symex" xmlns:wpg="http://schemas.microsoft.com/office/word/2010/wordprocessingGroup" xmlns:wpi="http://schemas.microsoft.com/office/word/2010/wordprocessingInk" xmlns:wne="http://schemas.microsoft.com/office/word/2006/wordml" xmlns:wps="http://schemas.microsoft.com/office/word/2010/wordprocessingShape" mc:Ignorable="w14 w15 w16se w16cid w16 w16cex wp14">
   <w:p>
     <w:pPr>
       <w:pStyle w:val="Footer"/>
@@ -1616,7 +1498,7 @@
 </file>
 
 <file path=word/footer2.xml><?xml version="1.0" encoding="utf-8"?>
-<w:ftr xmlns:wpc="http://schemas.microsoft.com/office/word/2010/wordprocessingCanvas" xmlns:cx="http://schemas.microsoft.com/office/drawing/2014/chartex" xmlns:cx1="http://schemas.microsoft.com/office/drawing/2015/9/8/chartex" xmlns:cx2="http://schemas.microsoft.com/office/drawing/2015/10/21/chartex" xmlns:cx3="http://schemas.microsoft.com/office/drawing/2016/5/9/chartex" xmlns:cx4="http://schemas.microsoft.com/office/drawing/2016/5/10/chartex" xmlns:cx5="http://schemas.microsoft.com/office/drawing/2016/5/11/chartex" xmlns:cx6="http://schemas.microsoft.com/office/drawing/2016/5/12/chartex" xmlns:cx7="http://schemas.microsoft.com/office/drawing/2016/5/13/chartex" xmlns:cx8="http://schemas.microsoft.com/office/drawing/2016/5/14/chartex" xmlns:mc="http://schemas.openxmlformats.org/markup-compatibility/2006" xmlns:aink="http://schemas.microsoft.com/office/drawing/2016/ink" xmlns:am3d="http://schemas.microsoft.com/office/drawing/2017/model3d" xmlns:o="urn:schemas-microsoft-com:office:office" xmlns:r="http://schemas.openxmlformats.org/officeDocument/2006/relationships" xmlns:m="http://schemas.openxmlformats.org/officeDocument/2006/math" xmlns:v="urn:schemas-microsoft-com:vml" xmlns:wp14="http://schemas.microsoft.com/office/word/2010/wordprocessingDrawing" xmlns:wp="http://schemas.openxmlformats.org/drawingml/2006/wordprocessingDrawing" xmlns:w10="urn:schemas-microsoft-com:office:word" xmlns:w="http://schemas.openxmlformats.org/wordprocessingml/2006/main" xmlns:w14="http://schemas.microsoft.com/office/word/2010/wordml" xmlns:w15="http://schemas.microsoft.com/office/word/2012/wordml" xmlns:w16cid="http://schemas.microsoft.com/office/word/2016/wordml/cid" xmlns:w16se="http://schemas.microsoft.com/office/word/2015/wordml/symex" xmlns:wpg="http://schemas.microsoft.com/office/word/2010/wordprocessingGroup" xmlns:wpi="http://schemas.microsoft.com/office/word/2010/wordprocessingInk" xmlns:wne="http://schemas.microsoft.com/office/word/2006/wordml" xmlns:wps="http://schemas.microsoft.com/office/word/2010/wordprocessingShape" mc:Ignorable="w14 w15 w16se w16cid wp14">
+<w:ftr xmlns:wpc="http://schemas.microsoft.com/office/word/2010/wordprocessingCanvas" xmlns:cx="http://schemas.microsoft.com/office/drawing/2014/chartex" xmlns:cx1="http://schemas.microsoft.com/office/drawing/2015/9/8/chartex" xmlns:cx2="http://schemas.microsoft.com/office/drawing/2015/10/21/chartex" xmlns:cx3="http://schemas.microsoft.com/office/drawing/2016/5/9/chartex" xmlns:cx4="http://schemas.microsoft.com/office/drawing/2016/5/10/chartex" xmlns:cx5="http://schemas.microsoft.com/office/drawing/2016/5/11/chartex" xmlns:cx6="http://schemas.microsoft.com/office/drawing/2016/5/12/chartex" xmlns:cx7="http://schemas.microsoft.com/office/drawing/2016/5/13/chartex" xmlns:cx8="http://schemas.microsoft.com/office/drawing/2016/5/14/chartex" xmlns:mc="http://schemas.openxmlformats.org/markup-compatibility/2006" xmlns:aink="http://schemas.microsoft.com/office/drawing/2016/ink" xmlns:am3d="http://schemas.microsoft.com/office/drawing/2017/model3d" xmlns:o="urn:schemas-microsoft-com:office:office" xmlns:r="http://schemas.openxmlformats.org/officeDocument/2006/relationships" xmlns:m="http://schemas.openxmlformats.org/officeDocument/2006/math" xmlns:v="urn:schemas-microsoft-com:vml" xmlns:wp14="http://schemas.microsoft.com/office/word/2010/wordprocessingDrawing" xmlns:wp="http://schemas.openxmlformats.org/drawingml/2006/wordprocessingDrawing" xmlns:w10="urn:schemas-microsoft-com:office:word" xmlns:w="http://schemas.openxmlformats.org/wordprocessingml/2006/main" xmlns:w14="http://schemas.microsoft.com/office/word/2010/wordml" xmlns:w15="http://schemas.microsoft.com/office/word/2012/wordml" xmlns:w16cex="http://schemas.microsoft.com/office/word/2018/wordml/cex" xmlns:w16cid="http://schemas.microsoft.com/office/word/2016/wordml/cid" xmlns:w16="http://schemas.microsoft.com/office/word/2018/wordml" xmlns:w16se="http://schemas.microsoft.com/office/word/2015/wordml/symex" xmlns:wpg="http://schemas.microsoft.com/office/word/2010/wordprocessingGroup" xmlns:wpi="http://schemas.microsoft.com/office/word/2010/wordprocessingInk" xmlns:wne="http://schemas.microsoft.com/office/word/2006/wordml" xmlns:wps="http://schemas.microsoft.com/office/word/2010/wordprocessingShape" mc:Ignorable="w14 w15 w16se w16cid w16 w16cex wp14">
   <w:p>
     <w:pPr>
       <w:pStyle w:val="Footer"/>
@@ -1667,7 +1549,7 @@
 </file>
 
 <file path=word/footnotes.xml><?xml version="1.0" encoding="utf-8"?>
-<w:footnotes xmlns:wpc="http://schemas.microsoft.com/office/word/2010/wordprocessingCanvas" xmlns:cx="http://schemas.microsoft.com/office/drawing/2014/chartex" xmlns:cx1="http://schemas.microsoft.com/office/drawing/2015/9/8/chartex" xmlns:cx2="http://schemas.microsoft.com/office/drawing/2015/10/21/chartex" xmlns:cx3="http://schemas.microsoft.com/office/drawing/2016/5/9/chartex" xmlns:cx4="http://schemas.microsoft.com/office/drawing/2016/5/10/chartex" xmlns:cx5="http://schemas.microsoft.com/office/drawing/2016/5/11/chartex" xmlns:cx6="http://schemas.microsoft.com/office/drawing/2016/5/12/chartex" xmlns:cx7="http://schemas.microsoft.com/office/drawing/2016/5/13/chartex" xmlns:cx8="http://schemas.microsoft.com/office/drawing/2016/5/14/chartex" xmlns:mc="http://schemas.openxmlformats.org/markup-compatibility/2006" xmlns:aink="http://schemas.microsoft.com/office/drawing/2016/ink" xmlns:am3d="http://schemas.microsoft.com/office/drawing/2017/model3d" xmlns:o="urn:schemas-microsoft-com:office:office" xmlns:r="http://schemas.openxmlformats.org/officeDocument/2006/relationships" xmlns:m="http://schemas.openxmlformats.org/officeDocument/2006/math" xmlns:v="urn:schemas-microsoft-com:vml" xmlns:wp14="http://schemas.microsoft.com/office/word/2010/wordprocessingDrawing" xmlns:wp="http://schemas.openxmlformats.org/drawingml/2006/wordprocessingDrawing" xmlns:w10="urn:schemas-microsoft-com:office:word" xmlns:w="http://schemas.openxmlformats.org/wordprocessingml/2006/main" xmlns:w14="http://schemas.microsoft.com/office/word/2010/wordml" xmlns:w15="http://schemas.microsoft.com/office/word/2012/wordml" xmlns:w16cid="http://schemas.microsoft.com/office/word/2016/wordml/cid" xmlns:w16se="http://schemas.microsoft.com/office/word/2015/wordml/symex" xmlns:wpg="http://schemas.microsoft.com/office/word/2010/wordprocessingGroup" xmlns:wpi="http://schemas.microsoft.com/office/word/2010/wordprocessingInk" xmlns:wne="http://schemas.microsoft.com/office/word/2006/wordml" xmlns:wps="http://schemas.microsoft.com/office/word/2010/wordprocessingShape" mc:Ignorable="w14 w15 w16se w16cid wp14">
+<w:footnotes xmlns:wpc="http://schemas.microsoft.com/office/word/2010/wordprocessingCanvas" xmlns:cx="http://schemas.microsoft.com/office/drawing/2014/chartex" xmlns:cx1="http://schemas.microsoft.com/office/drawing/2015/9/8/chartex" xmlns:cx2="http://schemas.microsoft.com/office/drawing/2015/10/21/chartex" xmlns:cx3="http://schemas.microsoft.com/office/drawing/2016/5/9/chartex" xmlns:cx4="http://schemas.microsoft.com/office/drawing/2016/5/10/chartex" xmlns:cx5="http://schemas.microsoft.com/office/drawing/2016/5/11/chartex" xmlns:cx6="http://schemas.microsoft.com/office/drawing/2016/5/12/chartex" xmlns:cx7="http://schemas.microsoft.com/office/drawing/2016/5/13/chartex" xmlns:cx8="http://schemas.microsoft.com/office/drawing/2016/5/14/chartex" xmlns:mc="http://schemas.openxmlformats.org/markup-compatibility/2006" xmlns:aink="http://schemas.microsoft.com/office/drawing/2016/ink" xmlns:am3d="http://schemas.microsoft.com/office/drawing/2017/model3d" xmlns:o="urn:schemas-microsoft-com:office:office" xmlns:r="http://schemas.openxmlformats.org/officeDocument/2006/relationships" xmlns:m="http://schemas.openxmlformats.org/officeDocument/2006/math" xmlns:v="urn:schemas-microsoft-com:vml" xmlns:wp14="http://schemas.microsoft.com/office/word/2010/wordprocessingDrawing" xmlns:wp="http://schemas.openxmlformats.org/drawingml/2006/wordprocessingDrawing" xmlns:w10="urn:schemas-microsoft-com:office:word" xmlns:w="http://schemas.openxmlformats.org/wordprocessingml/2006/main" xmlns:w14="http://schemas.microsoft.com/office/word/2010/wordml" xmlns:w15="http://schemas.microsoft.com/office/word/2012/wordml" xmlns:w16cex="http://schemas.microsoft.com/office/word/2018/wordml/cex" xmlns:w16cid="http://schemas.microsoft.com/office/word/2016/wordml/cid" xmlns:w16="http://schemas.microsoft.com/office/word/2018/wordml" xmlns:w16se="http://schemas.microsoft.com/office/word/2015/wordml/symex" xmlns:wpg="http://schemas.microsoft.com/office/word/2010/wordprocessingGroup" xmlns:wpi="http://schemas.microsoft.com/office/word/2010/wordprocessingInk" xmlns:wne="http://schemas.microsoft.com/office/word/2006/wordml" xmlns:wps="http://schemas.microsoft.com/office/word/2010/wordprocessingShape" mc:Ignorable="w14 w15 w16se w16cid w16 w16cex wp14">
   <w:footnote w:type="separator" w:id="-1">
     <w:p>
       <w:r>
@@ -1686,7 +1568,7 @@
 </file>
 
 <file path=word/header1.xml><?xml version="1.0" encoding="utf-8"?>
-<w:hdr xmlns:wpc="http://schemas.microsoft.com/office/word/2010/wordprocessingCanvas" xmlns:cx="http://schemas.microsoft.com/office/drawing/2014/chartex" xmlns:cx1="http://schemas.microsoft.com/office/drawing/2015/9/8/chartex" xmlns:cx2="http://schemas.microsoft.com/office/drawing/2015/10/21/chartex" xmlns:cx3="http://schemas.microsoft.com/office/drawing/2016/5/9/chartex" xmlns:cx4="http://schemas.microsoft.com/office/drawing/2016/5/10/chartex" xmlns:cx5="http://schemas.microsoft.com/office/drawing/2016/5/11/chartex" xmlns:cx6="http://schemas.microsoft.com/office/drawing/2016/5/12/chartex" xmlns:cx7="http://schemas.microsoft.com/office/drawing/2016/5/13/chartex" xmlns:cx8="http://schemas.microsoft.com/office/drawing/2016/5/14/chartex" xmlns:mc="http://schemas.openxmlformats.org/markup-compatibility/2006" xmlns:aink="http://schemas.microsoft.com/office/drawing/2016/ink" xmlns:am3d="http://schemas.microsoft.com/office/drawing/2017/model3d" xmlns:o="urn:schemas-microsoft-com:office:office" xmlns:r="http://schemas.openxmlformats.org/officeDocument/2006/relationships" xmlns:m="http://schemas.openxmlformats.org/officeDocument/2006/math" xmlns:v="urn:schemas-microsoft-com:vml" xmlns:wp14="http://schemas.microsoft.com/office/word/2010/wordprocessingDrawing" xmlns:wp="http://schemas.openxmlformats.org/drawingml/2006/wordprocessingDrawing" xmlns:w10="urn:schemas-microsoft-com:office:word" xmlns:w="http://schemas.openxmlformats.org/wordprocessingml/2006/main" xmlns:w14="http://schemas.microsoft.com/office/word/2010/wordml" xmlns:w15="http://schemas.microsoft.com/office/word/2012/wordml" xmlns:w16cid="http://schemas.microsoft.com/office/word/2016/wordml/cid" xmlns:w16se="http://schemas.microsoft.com/office/word/2015/wordml/symex" xmlns:wpg="http://schemas.microsoft.com/office/word/2010/wordprocessingGroup" xmlns:wpi="http://schemas.microsoft.com/office/word/2010/wordprocessingInk" xmlns:wne="http://schemas.microsoft.com/office/word/2006/wordml" xmlns:wps="http://schemas.microsoft.com/office/word/2010/wordprocessingShape" mc:Ignorable="w14 w15 w16se w16cid wp14">
+<w:hdr xmlns:wpc="http://schemas.microsoft.com/office/word/2010/wordprocessingCanvas" xmlns:cx="http://schemas.microsoft.com/office/drawing/2014/chartex" xmlns:cx1="http://schemas.microsoft.com/office/drawing/2015/9/8/chartex" xmlns:cx2="http://schemas.microsoft.com/office/drawing/2015/10/21/chartex" xmlns:cx3="http://schemas.microsoft.com/office/drawing/2016/5/9/chartex" xmlns:cx4="http://schemas.microsoft.com/office/drawing/2016/5/10/chartex" xmlns:cx5="http://schemas.microsoft.com/office/drawing/2016/5/11/chartex" xmlns:cx6="http://schemas.microsoft.com/office/drawing/2016/5/12/chartex" xmlns:cx7="http://schemas.microsoft.com/office/drawing/2016/5/13/chartex" xmlns:cx8="http://schemas.microsoft.com/office/drawing/2016/5/14/chartex" xmlns:mc="http://schemas.openxmlformats.org/markup-compatibility/2006" xmlns:aink="http://schemas.microsoft.com/office/drawing/2016/ink" xmlns:am3d="http://schemas.microsoft.com/office/drawing/2017/model3d" xmlns:o="urn:schemas-microsoft-com:office:office" xmlns:r="http://schemas.openxmlformats.org/officeDocument/2006/relationships" xmlns:m="http://schemas.openxmlformats.org/officeDocument/2006/math" xmlns:v="urn:schemas-microsoft-com:vml" xmlns:wp14="http://schemas.microsoft.com/office/word/2010/wordprocessingDrawing" xmlns:wp="http://schemas.openxmlformats.org/drawingml/2006/wordprocessingDrawing" xmlns:w10="urn:schemas-microsoft-com:office:word" xmlns:w="http://schemas.openxmlformats.org/wordprocessingml/2006/main" xmlns:w14="http://schemas.microsoft.com/office/word/2010/wordml" xmlns:w15="http://schemas.microsoft.com/office/word/2012/wordml" xmlns:w16cex="http://schemas.microsoft.com/office/word/2018/wordml/cex" xmlns:w16cid="http://schemas.microsoft.com/office/word/2016/wordml/cid" xmlns:w16="http://schemas.microsoft.com/office/word/2018/wordml" xmlns:w16se="http://schemas.microsoft.com/office/word/2015/wordml/symex" xmlns:wpg="http://schemas.microsoft.com/office/word/2010/wordprocessingGroup" xmlns:wpi="http://schemas.microsoft.com/office/word/2010/wordprocessingInk" xmlns:wne="http://schemas.microsoft.com/office/word/2006/wordml" xmlns:wps="http://schemas.microsoft.com/office/word/2010/wordprocessingShape" mc:Ignorable="w14 w15 w16se w16cid w16 w16cex wp14">
   <w:p>
     <w:pPr>
       <w:suppressAutoHyphens/>
@@ -1748,7 +1630,7 @@
 </file>
 
 <file path=word/numbering.xml><?xml version="1.0" encoding="utf-8"?>
-<w:numbering xmlns:wpc="http://schemas.microsoft.com/office/word/2010/wordprocessingCanvas" xmlns:cx="http://schemas.microsoft.com/office/drawing/2014/chartex" xmlns:cx1="http://schemas.microsoft.com/office/drawing/2015/9/8/chartex" xmlns:cx2="http://schemas.microsoft.com/office/drawing/2015/10/21/chartex" xmlns:cx3="http://schemas.microsoft.com/office/drawing/2016/5/9/chartex" xmlns:cx4="http://schemas.microsoft.com/office/drawing/2016/5/10/chartex" xmlns:cx5="http://schemas.microsoft.com/office/drawing/2016/5/11/chartex" xmlns:cx6="http://schemas.microsoft.com/office/drawing/2016/5/12/chartex" xmlns:cx7="http://schemas.microsoft.com/office/drawing/2016/5/13/chartex" xmlns:cx8="http://schemas.microsoft.com/office/drawing/2016/5/14/chartex" xmlns:mc="http://schemas.openxmlformats.org/markup-compatibility/2006" xmlns:aink="http://schemas.microsoft.com/office/drawing/2016/ink" xmlns:am3d="http://schemas.microsoft.com/office/drawing/2017/model3d" xmlns:o="urn:schemas-microsoft-com:office:office" xmlns:r="http://schemas.openxmlformats.org/officeDocument/2006/relationships" xmlns:m="http://schemas.openxmlformats.org/officeDocument/2006/math" xmlns:v="urn:schemas-microsoft-com:vml" xmlns:wp14="http://schemas.microsoft.com/office/word/2010/wordprocessingDrawing" xmlns:wp="http://schemas.openxmlformats.org/drawingml/2006/wordprocessingDrawing" xmlns:w10="urn:schemas-microsoft-com:office:word" xmlns:w="http://schemas.openxmlformats.org/wordprocessingml/2006/main" xmlns:w14="http://schemas.microsoft.com/office/word/2010/wordml" xmlns:w15="http://schemas.microsoft.com/office/word/2012/wordml" xmlns:w16cid="http://schemas.microsoft.com/office/word/2016/wordml/cid" xmlns:w16se="http://schemas.microsoft.com/office/word/2015/wordml/symex" xmlns:wpg="http://schemas.microsoft.com/office/word/2010/wordprocessingGroup" xmlns:wpi="http://schemas.microsoft.com/office/word/2010/wordprocessingInk" xmlns:wne="http://schemas.microsoft.com/office/word/2006/wordml" xmlns:wps="http://schemas.microsoft.com/office/word/2010/wordprocessingShape" mc:Ignorable="w14 w15 w16se w16cid wp14">
+<w:numbering xmlns:wpc="http://schemas.microsoft.com/office/word/2010/wordprocessingCanvas" xmlns:cx="http://schemas.microsoft.com/office/drawing/2014/chartex" xmlns:cx1="http://schemas.microsoft.com/office/drawing/2015/9/8/chartex" xmlns:cx2="http://schemas.microsoft.com/office/drawing/2015/10/21/chartex" xmlns:cx3="http://schemas.microsoft.com/office/drawing/2016/5/9/chartex" xmlns:cx4="http://schemas.microsoft.com/office/drawing/2016/5/10/chartex" xmlns:cx5="http://schemas.microsoft.com/office/drawing/2016/5/11/chartex" xmlns:cx6="http://schemas.microsoft.com/office/drawing/2016/5/12/chartex" xmlns:cx7="http://schemas.microsoft.com/office/drawing/2016/5/13/chartex" xmlns:cx8="http://schemas.microsoft.com/office/drawing/2016/5/14/chartex" xmlns:mc="http://schemas.openxmlformats.org/markup-compatibility/2006" xmlns:aink="http://schemas.microsoft.com/office/drawing/2016/ink" xmlns:am3d="http://schemas.microsoft.com/office/drawing/2017/model3d" xmlns:o="urn:schemas-microsoft-com:office:office" xmlns:r="http://schemas.openxmlformats.org/officeDocument/2006/relationships" xmlns:m="http://schemas.openxmlformats.org/officeDocument/2006/math" xmlns:v="urn:schemas-microsoft-com:vml" xmlns:wp14="http://schemas.microsoft.com/office/word/2010/wordprocessingDrawing" xmlns:wp="http://schemas.openxmlformats.org/drawingml/2006/wordprocessingDrawing" xmlns:w10="urn:schemas-microsoft-com:office:word" xmlns:w="http://schemas.openxmlformats.org/wordprocessingml/2006/main" xmlns:w14="http://schemas.microsoft.com/office/word/2010/wordml" xmlns:w15="http://schemas.microsoft.com/office/word/2012/wordml" xmlns:w16cex="http://schemas.microsoft.com/office/word/2018/wordml/cex" xmlns:w16cid="http://schemas.microsoft.com/office/word/2016/wordml/cid" xmlns:w16="http://schemas.microsoft.com/office/word/2018/wordml" xmlns:w16se="http://schemas.microsoft.com/office/word/2015/wordml/symex" xmlns:wpg="http://schemas.microsoft.com/office/word/2010/wordprocessingGroup" xmlns:wpi="http://schemas.microsoft.com/office/word/2010/wordprocessingInk" xmlns:wne="http://schemas.microsoft.com/office/word/2006/wordml" xmlns:wps="http://schemas.microsoft.com/office/word/2010/wordprocessingShape" mc:Ignorable="w14 w15 w16se w16cid w16 w16cex wp14">
   <w:abstractNum w:abstractNumId="0" w15:restartNumberingAfterBreak="0">
     <w:nsid w:val="0B501AA8"/>
     <w:multiLevelType w:val="hybridMultilevel"/>
@@ -3223,7 +3105,7 @@
 </file>
 
 <file path=word/styles.xml><?xml version="1.0" encoding="utf-8"?>
-<w:styles xmlns:mc="http://schemas.openxmlformats.org/markup-compatibility/2006" xmlns:r="http://schemas.openxmlformats.org/officeDocument/2006/relationships" xmlns:w="http://schemas.openxmlformats.org/wordprocessingml/2006/main" xmlns:w14="http://schemas.microsoft.com/office/word/2010/wordml" xmlns:w15="http://schemas.microsoft.com/office/word/2012/wordml" xmlns:w16cid="http://schemas.microsoft.com/office/word/2016/wordml/cid" xmlns:w16se="http://schemas.microsoft.com/office/word/2015/wordml/symex" mc:Ignorable="w14 w15 w16se w16cid">
+<w:styles xmlns:mc="http://schemas.openxmlformats.org/markup-compatibility/2006" xmlns:r="http://schemas.openxmlformats.org/officeDocument/2006/relationships" xmlns:w="http://schemas.openxmlformats.org/wordprocessingml/2006/main" xmlns:w14="http://schemas.microsoft.com/office/word/2010/wordml" xmlns:w15="http://schemas.microsoft.com/office/word/2012/wordml" xmlns:w16cex="http://schemas.microsoft.com/office/word/2018/wordml/cex" xmlns:w16cid="http://schemas.microsoft.com/office/word/2016/wordml/cid" xmlns:w16="http://schemas.microsoft.com/office/word/2018/wordml" xmlns:w16se="http://schemas.microsoft.com/office/word/2015/wordml/symex" mc:Ignorable="w14 w15 w16se w16cid w16 w16cex">
   <w:docDefaults>
     <w:rPrDefault>
       <w:rPr>

</xml_diff>

<commit_message>
edit SP1 and link check
</commit_message>
<xml_diff>
--- a/marksheets/sp1-marksheet.docx
+++ b/marksheets/sp1-marksheet.docx
@@ -991,12 +991,6 @@
                 <w:rFonts w:ascii="Arial" w:hAnsi="Arial" w:cs="Arial"/>
               </w:rPr>
             </w:pPr>
-            <w:r>
-              <w:rPr>
-                <w:rFonts w:ascii="Arial" w:hAnsi="Arial" w:cs="Arial"/>
-              </w:rPr>
-              <w:t>Personas</w:t>
-            </w:r>
           </w:p>
         </w:tc>
         <w:tc>
@@ -1015,38 +1009,6 @@
               </w:rPr>
             </w:pPr>
           </w:p>
-          <w:p>
-            <w:pPr>
-              <w:spacing w:before="40" w:after="20"/>
-              <w:rPr>
-                <w:rFonts w:ascii="Arial" w:hAnsi="Arial" w:cs="Arial"/>
-              </w:rPr>
-            </w:pPr>
-          </w:p>
-          <w:p>
-            <w:pPr>
-              <w:spacing w:before="40" w:after="20"/>
-              <w:rPr>
-                <w:rFonts w:ascii="Arial" w:hAnsi="Arial" w:cs="Arial"/>
-              </w:rPr>
-            </w:pPr>
-          </w:p>
-          <w:p>
-            <w:pPr>
-              <w:spacing w:before="40" w:after="20"/>
-              <w:rPr>
-                <w:rFonts w:ascii="Arial" w:hAnsi="Arial" w:cs="Arial"/>
-              </w:rPr>
-            </w:pPr>
-          </w:p>
-          <w:p>
-            <w:pPr>
-              <w:spacing w:before="40" w:after="20"/>
-              <w:rPr>
-                <w:rFonts w:ascii="Arial" w:hAnsi="Arial" w:cs="Arial"/>
-              </w:rPr>
-            </w:pPr>
-          </w:p>
         </w:tc>
       </w:tr>
       <w:tr>
@@ -1065,20 +1027,6 @@
                 <w:rFonts w:ascii="Arial" w:hAnsi="Arial" w:cs="Arial"/>
               </w:rPr>
             </w:pPr>
-            <w:r>
-              <w:rPr>
-                <w:rFonts w:ascii="Arial" w:hAnsi="Arial" w:cs="Arial"/>
-              </w:rPr>
-              <w:t>User storyboards</w:t>
-            </w:r>
-          </w:p>
-          <w:p>
-            <w:pPr>
-              <w:spacing w:before="40" w:after="20"/>
-              <w:rPr>
-                <w:rFonts w:ascii="Arial" w:hAnsi="Arial" w:cs="Arial"/>
-              </w:rPr>
-            </w:pPr>
           </w:p>
         </w:tc>
         <w:tc>
@@ -1089,38 +1037,6 @@
               <w:bottom w:val="single" w:sz="4" w:space="0" w:color="auto"/>
             </w:tcBorders>
           </w:tcPr>
-          <w:p>
-            <w:pPr>
-              <w:spacing w:before="40" w:after="20"/>
-              <w:rPr>
-                <w:rFonts w:ascii="Arial" w:hAnsi="Arial" w:cs="Arial"/>
-              </w:rPr>
-            </w:pPr>
-          </w:p>
-          <w:p>
-            <w:pPr>
-              <w:spacing w:before="40" w:after="20"/>
-              <w:rPr>
-                <w:rFonts w:ascii="Arial" w:hAnsi="Arial" w:cs="Arial"/>
-              </w:rPr>
-            </w:pPr>
-          </w:p>
-          <w:p>
-            <w:pPr>
-              <w:spacing w:before="40" w:after="20"/>
-              <w:rPr>
-                <w:rFonts w:ascii="Arial" w:hAnsi="Arial" w:cs="Arial"/>
-              </w:rPr>
-            </w:pPr>
-          </w:p>
-          <w:p>
-            <w:pPr>
-              <w:spacing w:before="40" w:after="20"/>
-              <w:rPr>
-                <w:rFonts w:ascii="Arial" w:hAnsi="Arial" w:cs="Arial"/>
-              </w:rPr>
-            </w:pPr>
-          </w:p>
           <w:p>
             <w:pPr>
               <w:spacing w:before="40" w:after="20"/>
@@ -1178,7 +1094,6 @@
               <w:rPr>
                 <w:rFonts w:ascii="Arial" w:hAnsi="Arial" w:cs="Arial"/>
               </w:rPr>
-              <w:lastRenderedPageBreak/>
               <w:t>Further comments:</w:t>
             </w:r>
           </w:p>
@@ -1305,24 +1220,6 @@
                 <w:sz w:val="22"/>
               </w:rPr>
             </w:pPr>
-            <w:r>
-              <w:rPr>
-                <w:rFonts w:ascii="Arial" w:hAnsi="Arial" w:cs="Arial"/>
-                <w:b/>
-                <w:bCs/>
-                <w:sz w:val="22"/>
-              </w:rPr>
-              <w:t>RE/</w:t>
-            </w:r>
-            <w:r>
-              <w:rPr>
-                <w:rFonts w:ascii="Arial" w:hAnsi="Arial" w:cs="Arial"/>
-                <w:b/>
-                <w:bCs/>
-                <w:sz w:val="22"/>
-              </w:rPr>
-              <w:t>DW</w:t>
-            </w:r>
           </w:p>
         </w:tc>
         <w:tc>

</xml_diff>